<commit_message>
Phan 2 Mo Ta Nghiep Vu
</commit_message>
<xml_diff>
--- a/BaoCaoWebsite.docx
+++ b/BaoCaoWebsite.docx
@@ -191,8 +191,6 @@
         <w:tab/>
         <w:t>1</w:t>
       </w:r>
-      <w:bookmarkStart w:id="1" w:name="_GoBack"/>
-      <w:bookmarkEnd w:id="1"/>
       <w:r>
         <w:rPr>
           <w:rFonts w:cs="Times New Roman"/>
@@ -266,8 +264,8 @@
         <w:pStyle w:val="Heading1"/>
         <w:ind w:right="-13"/>
       </w:pPr>
-      <w:bookmarkStart w:id="2" w:name="_Toc59995670"/>
-      <w:bookmarkStart w:id="3" w:name="_Toc10520"/>
+      <w:bookmarkStart w:id="1" w:name="_Toc59995670"/>
+      <w:bookmarkStart w:id="2" w:name="_Toc10520"/>
       <w:r>
         <w:t>Chương 1.</w:t>
       </w:r>
@@ -280,27 +278,27 @@
       <w:r>
         <w:t>GIỚI THIỆU</w:t>
       </w:r>
+      <w:bookmarkEnd w:id="1"/>
+      <w:r>
+        <w:t xml:space="preserve"> </w:t>
+      </w:r>
       <w:bookmarkEnd w:id="2"/>
-      <w:r>
-        <w:t xml:space="preserve"> </w:t>
-      </w:r>
-      <w:bookmarkEnd w:id="3"/>
     </w:p>
     <w:p>
       <w:pPr>
         <w:pStyle w:val="Heading2"/>
         <w:ind w:left="-5"/>
       </w:pPr>
-      <w:bookmarkStart w:id="4" w:name="_Toc59995671"/>
-      <w:bookmarkStart w:id="5" w:name="_Toc10521"/>
+      <w:bookmarkStart w:id="3" w:name="_Toc59995671"/>
+      <w:bookmarkStart w:id="4" w:name="_Toc10521"/>
       <w:r>
         <w:t>1.1 Đặt Vấn Đề</w:t>
       </w:r>
+      <w:bookmarkEnd w:id="3"/>
+      <w:r>
+        <w:t xml:space="preserve"> </w:t>
+      </w:r>
       <w:bookmarkEnd w:id="4"/>
-      <w:r>
-        <w:t xml:space="preserve"> </w:t>
-      </w:r>
-      <w:bookmarkEnd w:id="5"/>
     </w:p>
     <w:p>
       <w:pPr>
@@ -308,16 +306,16 @@
         <w:spacing w:after="125"/>
         <w:ind w:left="-5"/>
       </w:pPr>
-      <w:bookmarkStart w:id="6" w:name="_Toc59995672"/>
-      <w:bookmarkStart w:id="7" w:name="_Toc10522"/>
+      <w:bookmarkStart w:id="5" w:name="_Toc59995672"/>
+      <w:bookmarkStart w:id="6" w:name="_Toc10522"/>
       <w:r>
         <w:t>1.1.1 Bối cảnh</w:t>
       </w:r>
+      <w:bookmarkEnd w:id="5"/>
+      <w:r>
+        <w:t xml:space="preserve"> </w:t>
+      </w:r>
       <w:bookmarkEnd w:id="6"/>
-      <w:r>
-        <w:t xml:space="preserve"> </w:t>
-      </w:r>
-      <w:bookmarkEnd w:id="7"/>
     </w:p>
     <w:p>
       <w:pPr>
@@ -390,16 +388,16 @@
         <w:pStyle w:val="Heading3"/>
         <w:ind w:left="-5"/>
       </w:pPr>
-      <w:bookmarkStart w:id="8" w:name="_Toc59995673"/>
-      <w:bookmarkStart w:id="9" w:name="_Toc10523"/>
+      <w:bookmarkStart w:id="7" w:name="_Toc59995673"/>
+      <w:bookmarkStart w:id="8" w:name="_Toc10523"/>
       <w:r>
         <w:t>1.1.2 Sự phát triển của công nghệ</w:t>
       </w:r>
+      <w:bookmarkEnd w:id="7"/>
+      <w:r>
+        <w:t xml:space="preserve"> </w:t>
+      </w:r>
       <w:bookmarkEnd w:id="8"/>
-      <w:r>
-        <w:t xml:space="preserve"> </w:t>
-      </w:r>
-      <w:bookmarkEnd w:id="9"/>
     </w:p>
     <w:p>
       <w:pPr>
@@ -432,13 +430,13 @@
         <w:pStyle w:val="Heading2"/>
         <w:ind w:left="-5"/>
       </w:pPr>
-      <w:bookmarkStart w:id="10" w:name="_Toc10524"/>
-      <w:bookmarkStart w:id="11" w:name="_Toc59995674"/>
+      <w:bookmarkStart w:id="9" w:name="_Toc10524"/>
+      <w:bookmarkStart w:id="10" w:name="_Toc59995674"/>
       <w:r>
         <w:t>1.2 Mục Tiêu</w:t>
       </w:r>
+      <w:bookmarkEnd w:id="9"/>
       <w:bookmarkEnd w:id="10"/>
-      <w:bookmarkEnd w:id="11"/>
     </w:p>
     <w:p>
       <w:pPr>
@@ -497,11 +495,11 @@
         <w:pStyle w:val="Heading2"/>
         <w:ind w:left="-5"/>
       </w:pPr>
-      <w:bookmarkStart w:id="12" w:name="_Toc59995675"/>
+      <w:bookmarkStart w:id="11" w:name="_Toc59995675"/>
       <w:r>
         <w:t>1.3 Đối Tượng Sử Dụng.</w:t>
       </w:r>
-      <w:bookmarkEnd w:id="12"/>
+      <w:bookmarkEnd w:id="11"/>
     </w:p>
     <w:p>
       <w:pPr>
@@ -542,7 +540,375 @@
         <w:br w:type="page"/>
       </w:r>
     </w:p>
-    <w:p/>
+    <w:p>
+      <w:pPr>
+        <w:pStyle w:val="Heading1"/>
+        <w:ind w:right="-13"/>
+      </w:pPr>
+      <w:bookmarkStart w:id="12" w:name="_Toc59995676"/>
+      <w:r>
+        <w:lastRenderedPageBreak/>
+        <w:t>Chương 2.</w:t>
+      </w:r>
+      <w:r>
+        <w:rPr>
+          <w:rFonts w:eastAsia="Arial"/>
+        </w:rPr>
+        <w:t xml:space="preserve"> </w:t>
+      </w:r>
+      <w:bookmarkStart w:id="13" w:name="_Toc19719953"/>
+      <w:r>
+        <w:t>MÔ TẢ NGHIỆP VỤ</w:t>
+      </w:r>
+      <w:bookmarkEnd w:id="12"/>
+      <w:bookmarkEnd w:id="13"/>
+    </w:p>
+    <w:p>
+      <w:pPr>
+        <w:pStyle w:val="Heading2"/>
+        <w:keepLines w:val="0"/>
+        <w:numPr>
+          <w:ilvl w:val="1"/>
+          <w:numId w:val="0"/>
+        </w:numPr>
+        <w:spacing w:before="120" w:after="240" w:line="26" w:lineRule="atLeast"/>
+        <w:ind w:left="360" w:hanging="360"/>
+        <w:jc w:val="both"/>
+      </w:pPr>
+      <w:bookmarkStart w:id="14" w:name="_Toc19719954"/>
+      <w:bookmarkStart w:id="15" w:name="_Toc59995677"/>
+      <w:r>
+        <w:t>2.1 Tổng Quan</w:t>
+      </w:r>
+      <w:bookmarkEnd w:id="14"/>
+      <w:r>
+        <w:t>.</w:t>
+      </w:r>
+      <w:bookmarkEnd w:id="15"/>
+    </w:p>
+    <w:p>
+      <w:pPr>
+        <w:pStyle w:val="BodyText"/>
+        <w:spacing w:line="26" w:lineRule="atLeast"/>
+      </w:pPr>
+      <w:r>
+        <w:t xml:space="preserve">Hệ thống được phát triển dựa trên các sản phẩm thương mại đã có sẵn trên thị trường, hệ thống phải đạt được các chức cơ bản bản như đăng ký, mua hàng, </w:t>
+      </w:r>
+      <w:bookmarkStart w:id="16" w:name="_Toc19719957"/>
+      <w:r>
+        <w:t xml:space="preserve">lưu trữ. </w:t>
+      </w:r>
+      <w:bookmarkEnd w:id="16"/>
+    </w:p>
+    <w:p>
+      <w:pPr>
+        <w:pStyle w:val="BodyText"/>
+      </w:pPr>
+      <w:r>
+        <w:t>Hệ thống bao gồm các quy trình sau:</w:t>
+      </w:r>
+    </w:p>
+    <w:p>
+      <w:pPr>
+        <w:pStyle w:val="BodyText"/>
+        <w:numPr>
+          <w:ilvl w:val="0"/>
+          <w:numId w:val="4"/>
+        </w:numPr>
+      </w:pPr>
+      <w:r>
+        <w:t>Qu</w:t>
+      </w:r>
+      <w:r>
+        <w:t>ản</w:t>
+      </w:r>
+      <w:r>
+        <w:t xml:space="preserve"> </w:t>
+      </w:r>
+      <w:r>
+        <w:t>lý</w:t>
+      </w:r>
+      <w:r>
+        <w:t xml:space="preserve"> sản phẩm.</w:t>
+      </w:r>
+    </w:p>
+    <w:p>
+      <w:pPr>
+        <w:pStyle w:val="BodyText"/>
+        <w:numPr>
+          <w:ilvl w:val="0"/>
+          <w:numId w:val="4"/>
+        </w:numPr>
+      </w:pPr>
+      <w:r>
+        <w:t>Qu</w:t>
+      </w:r>
+      <w:r>
+        <w:t>ản</w:t>
+      </w:r>
+      <w:r>
+        <w:t xml:space="preserve"> </w:t>
+      </w:r>
+      <w:r>
+        <w:t>lý</w:t>
+      </w:r>
+      <w:r>
+        <w:t xml:space="preserve"> giỏ hàng.</w:t>
+      </w:r>
+    </w:p>
+    <w:p>
+      <w:pPr>
+        <w:pStyle w:val="BodyText"/>
+        <w:numPr>
+          <w:ilvl w:val="0"/>
+          <w:numId w:val="4"/>
+        </w:numPr>
+      </w:pPr>
+      <w:r>
+        <w:t>Quy trình đánh giá sản phẩm.</w:t>
+      </w:r>
+    </w:p>
+    <w:p>
+      <w:pPr>
+        <w:pStyle w:val="BodyText"/>
+        <w:numPr>
+          <w:ilvl w:val="0"/>
+          <w:numId w:val="4"/>
+        </w:numPr>
+      </w:pPr>
+      <w:r>
+        <w:t>Quy trình mua hàng trực tuyến.</w:t>
+      </w:r>
+    </w:p>
+    <w:p>
+      <w:pPr>
+        <w:pStyle w:val="BodyText"/>
+        <w:numPr>
+          <w:ilvl w:val="0"/>
+          <w:numId w:val="4"/>
+        </w:numPr>
+      </w:pPr>
+      <w:r>
+        <w:t>Quy trình yêu cầu hỗ trợ.</w:t>
+      </w:r>
+    </w:p>
+    <w:p>
+      <w:pPr>
+        <w:pStyle w:val="BodyText"/>
+        <w:numPr>
+          <w:ilvl w:val="0"/>
+          <w:numId w:val="4"/>
+        </w:numPr>
+      </w:pPr>
+      <w:r>
+        <w:t>Quy trình xử lý yêu cầu.</w:t>
+      </w:r>
+    </w:p>
+    <w:p>
+      <w:pPr>
+        <w:pStyle w:val="BodyText"/>
+        <w:numPr>
+          <w:ilvl w:val="0"/>
+          <w:numId w:val="4"/>
+        </w:numPr>
+      </w:pPr>
+      <w:r>
+        <w:t>Quy trình thêm sản phẩm.</w:t>
+      </w:r>
+    </w:p>
+    <w:p>
+      <w:pPr>
+        <w:pStyle w:val="BodyText"/>
+        <w:numPr>
+          <w:ilvl w:val="0"/>
+          <w:numId w:val="4"/>
+        </w:numPr>
+      </w:pPr>
+      <w:r>
+        <w:t>Quy trình quản lý giá bán.</w:t>
+      </w:r>
+    </w:p>
+    <w:p>
+      <w:pPr>
+        <w:rPr>
+          <w:rFonts w:eastAsia="Times New Roman" w:cs="Times New Roman"/>
+          <w:color w:val="auto"/>
+          <w:szCs w:val="24"/>
+        </w:rPr>
+      </w:pPr>
+      <w:r>
+        <w:rPr>
+          <w:rFonts w:cs="Times New Roman"/>
+        </w:rPr>
+        <w:br w:type="page"/>
+      </w:r>
+    </w:p>
+    <w:p>
+      <w:pPr>
+        <w:pStyle w:val="Heading2"/>
+        <w:spacing w:before="120" w:line="312" w:lineRule="auto"/>
+        <w:ind w:left="11" w:hanging="11"/>
+      </w:pPr>
+      <w:bookmarkStart w:id="17" w:name="_Toc19719958"/>
+      <w:bookmarkStart w:id="18" w:name="_Toc59995678"/>
+      <w:r>
+        <w:lastRenderedPageBreak/>
+        <w:t>2.2 Hiện Trạn</w:t>
+      </w:r>
+      <w:bookmarkEnd w:id="17"/>
+      <w:r>
+        <w:t>g.</w:t>
+      </w:r>
+      <w:bookmarkEnd w:id="18"/>
+    </w:p>
+    <w:p>
+      <w:pPr>
+        <w:pStyle w:val="BodyText"/>
+      </w:pPr>
+      <w:r>
+        <w:rPr>
+          <w:noProof/>
+        </w:rPr>
+        <w:drawing>
+          <wp:inline distT="0" distB="0" distL="0" distR="0" wp14:anchorId="420CA31A" wp14:editId="79D9FA07">
+            <wp:extent cx="5760085" cy="792480"/>
+            <wp:effectExtent l="0" t="0" r="0" b="7620"/>
+            <wp:docPr id="9" name="Picture 9"/>
+            <wp:cNvGraphicFramePr>
+              <a:graphicFrameLocks xmlns:a="http://schemas.openxmlformats.org/drawingml/2006/main" noChangeAspect="1"/>
+            </wp:cNvGraphicFramePr>
+            <a:graphic xmlns:a="http://schemas.openxmlformats.org/drawingml/2006/main">
+              <a:graphicData uri="http://schemas.openxmlformats.org/drawingml/2006/picture">
+                <pic:pic xmlns:pic="http://schemas.openxmlformats.org/drawingml/2006/picture">
+                  <pic:nvPicPr>
+                    <pic:cNvPr id="1" name=""/>
+                    <pic:cNvPicPr/>
+                  </pic:nvPicPr>
+                  <pic:blipFill>
+                    <a:blip r:embed="rId5"/>
+                    <a:stretch>
+                      <a:fillRect/>
+                    </a:stretch>
+                  </pic:blipFill>
+                  <pic:spPr>
+                    <a:xfrm>
+                      <a:off x="0" y="0"/>
+                      <a:ext cx="5760085" cy="792480"/>
+                    </a:xfrm>
+                    <a:prstGeom prst="rect">
+                      <a:avLst/>
+                    </a:prstGeom>
+                  </pic:spPr>
+                </pic:pic>
+              </a:graphicData>
+            </a:graphic>
+          </wp:inline>
+        </w:drawing>
+      </w:r>
+    </w:p>
+    <w:p>
+      <w:pPr>
+        <w:pStyle w:val="BodyText"/>
+        <w:ind w:firstLine="0"/>
+        <w:jc w:val="center"/>
+        <w:rPr>
+          <w:bCs/>
+          <w:i/>
+        </w:rPr>
+      </w:pPr>
+      <w:r>
+        <w:rPr>
+          <w:bCs/>
+          <w:i/>
+        </w:rPr>
+        <w:t xml:space="preserve">Hình 2.1 Ảnh trang chủ </w:t>
+      </w:r>
+      <w:r>
+        <w:rPr>
+          <w:bCs/>
+          <w:i/>
+        </w:rPr>
+        <w:t>website</w:t>
+      </w:r>
+    </w:p>
+    <w:p>
+      <w:pPr>
+        <w:pStyle w:val="BodyText"/>
+        <w:ind w:left="720" w:firstLine="0"/>
+        <w:rPr>
+          <w:bCs/>
+        </w:rPr>
+      </w:pPr>
+      <w:r>
+        <w:rPr>
+          <w:bCs/>
+        </w:rPr>
+        <w:t>- Hỗ trợ khách hàng theo dõi đơn hàng.</w:t>
+      </w:r>
+    </w:p>
+    <w:p>
+      <w:pPr>
+        <w:pStyle w:val="BodyText"/>
+        <w:ind w:left="720" w:firstLine="0"/>
+        <w:rPr>
+          <w:bCs/>
+        </w:rPr>
+      </w:pPr>
+      <w:r>
+        <w:rPr>
+          <w:bCs/>
+        </w:rPr>
+        <w:t>- Hỗ trợ khách hàng kiểm tra lịch sử mua hàng bằn</w:t>
+      </w:r>
+      <w:r>
+        <w:rPr>
+          <w:bCs/>
+        </w:rPr>
+        <w:t xml:space="preserve">g </w:t>
+      </w:r>
+      <w:r>
+        <w:rPr>
+          <w:bCs/>
+        </w:rPr>
+        <w:t>điện thoại.</w:t>
+      </w:r>
+    </w:p>
+    <w:p>
+      <w:pPr>
+        <w:pStyle w:val="BodyText"/>
+      </w:pPr>
+      <w:r>
+        <w:t>Ưu điểm: Dễ</w:t>
+      </w:r>
+      <w:r>
+        <w:t xml:space="preserve"> tìm</w:t>
+      </w:r>
+      <w:r>
+        <w:t xml:space="preserve"> kiếm sản phẩm cần thiết.</w:t>
+      </w:r>
+    </w:p>
+    <w:p>
+      <w:pPr>
+        <w:pStyle w:val="BodyText"/>
+      </w:pPr>
+      <w:r>
+        <w:t>Khuyết điểm: Quá nhiều thông tin trong một trang dẫn đến tình trạng ngộp dữ liệu.</w:t>
+      </w:r>
+    </w:p>
+    <w:p>
+      <w:pPr>
+        <w:pStyle w:val="BodyText"/>
+        <w:spacing w:line="26" w:lineRule="atLeast"/>
+        <w:ind w:firstLine="0"/>
+      </w:pPr>
+    </w:p>
+    <w:p>
+      <w:r>
+        <w:br w:type="page"/>
+      </w:r>
+      <w:bookmarkStart w:id="19" w:name="_GoBack"/>
+      <w:bookmarkEnd w:id="19"/>
+    </w:p>
     <w:sectPr>
       <w:pgSz w:w="12240" w:h="15840"/>
       <w:pgMar w:top="1440" w:right="1440" w:bottom="1440" w:left="1440" w:header="720" w:footer="720" w:gutter="0"/>
@@ -680,6 +1046,92 @@
     </w:lvl>
   </w:abstractNum>
   <w:abstractNum w:abstractNumId="1" w15:restartNumberingAfterBreak="0">
+    <w:nsid w:val="28690E94"/>
+    <w:multiLevelType w:val="hybridMultilevel"/>
+    <w:tmpl w:val="00D2B0E8"/>
+    <w:lvl w:ilvl="0" w:tplc="0409000F">
+      <w:start w:val="1"/>
+      <w:numFmt w:val="decimal"/>
+      <w:lvlText w:val="%1."/>
+      <w:lvlJc w:val="left"/>
+      <w:pPr>
+        <w:ind w:left="1647" w:hanging="360"/>
+      </w:pPr>
+    </w:lvl>
+    <w:lvl w:ilvl="1" w:tplc="04090019" w:tentative="1">
+      <w:start w:val="1"/>
+      <w:numFmt w:val="lowerLetter"/>
+      <w:lvlText w:val="%2."/>
+      <w:lvlJc w:val="left"/>
+      <w:pPr>
+        <w:ind w:left="2367" w:hanging="360"/>
+      </w:pPr>
+    </w:lvl>
+    <w:lvl w:ilvl="2" w:tplc="0409001B" w:tentative="1">
+      <w:start w:val="1"/>
+      <w:numFmt w:val="lowerRoman"/>
+      <w:lvlText w:val="%3."/>
+      <w:lvlJc w:val="right"/>
+      <w:pPr>
+        <w:ind w:left="3087" w:hanging="180"/>
+      </w:pPr>
+    </w:lvl>
+    <w:lvl w:ilvl="3" w:tplc="0409000F" w:tentative="1">
+      <w:start w:val="1"/>
+      <w:numFmt w:val="decimal"/>
+      <w:lvlText w:val="%4."/>
+      <w:lvlJc w:val="left"/>
+      <w:pPr>
+        <w:ind w:left="3807" w:hanging="360"/>
+      </w:pPr>
+    </w:lvl>
+    <w:lvl w:ilvl="4" w:tplc="04090019" w:tentative="1">
+      <w:start w:val="1"/>
+      <w:numFmt w:val="lowerLetter"/>
+      <w:lvlText w:val="%5."/>
+      <w:lvlJc w:val="left"/>
+      <w:pPr>
+        <w:ind w:left="4527" w:hanging="360"/>
+      </w:pPr>
+    </w:lvl>
+    <w:lvl w:ilvl="5" w:tplc="0409001B" w:tentative="1">
+      <w:start w:val="1"/>
+      <w:numFmt w:val="lowerRoman"/>
+      <w:lvlText w:val="%6."/>
+      <w:lvlJc w:val="right"/>
+      <w:pPr>
+        <w:ind w:left="5247" w:hanging="180"/>
+      </w:pPr>
+    </w:lvl>
+    <w:lvl w:ilvl="6" w:tplc="0409000F" w:tentative="1">
+      <w:start w:val="1"/>
+      <w:numFmt w:val="decimal"/>
+      <w:lvlText w:val="%7."/>
+      <w:lvlJc w:val="left"/>
+      <w:pPr>
+        <w:ind w:left="5967" w:hanging="360"/>
+      </w:pPr>
+    </w:lvl>
+    <w:lvl w:ilvl="7" w:tplc="04090019" w:tentative="1">
+      <w:start w:val="1"/>
+      <w:numFmt w:val="lowerLetter"/>
+      <w:lvlText w:val="%8."/>
+      <w:lvlJc w:val="left"/>
+      <w:pPr>
+        <w:ind w:left="6687" w:hanging="360"/>
+      </w:pPr>
+    </w:lvl>
+    <w:lvl w:ilvl="8" w:tplc="0409001B" w:tentative="1">
+      <w:start w:val="1"/>
+      <w:numFmt w:val="lowerRoman"/>
+      <w:lvlText w:val="%9."/>
+      <w:lvlJc w:val="right"/>
+      <w:pPr>
+        <w:ind w:left="7407" w:hanging="180"/>
+      </w:pPr>
+    </w:lvl>
+  </w:abstractNum>
+  <w:abstractNum w:abstractNumId="2" w15:restartNumberingAfterBreak="0">
     <w:nsid w:val="2BA819D7"/>
     <w:multiLevelType w:val="hybridMultilevel"/>
     <w:tmpl w:val="12083A12"/>
@@ -891,7 +1343,7 @@
       </w:rPr>
     </w:lvl>
   </w:abstractNum>
-  <w:abstractNum w:abstractNumId="2" w15:restartNumberingAfterBreak="0">
+  <w:abstractNum w:abstractNumId="3" w15:restartNumberingAfterBreak="0">
     <w:nsid w:val="5D9852B3"/>
     <w:multiLevelType w:val="hybridMultilevel"/>
     <w:tmpl w:val="E05CB722"/>
@@ -1104,13 +1556,16 @@
     </w:lvl>
   </w:abstractNum>
   <w:num w:numId="1">
-    <w:abstractNumId w:val="1"/>
+    <w:abstractNumId w:val="2"/>
   </w:num>
   <w:num w:numId="2">
-    <w:abstractNumId w:val="2"/>
+    <w:abstractNumId w:val="3"/>
   </w:num>
   <w:num w:numId="3">
     <w:abstractNumId w:val="0"/>
+  </w:num>
+  <w:num w:numId="4">
+    <w:abstractNumId w:val="1"/>
   </w:num>
 </w:numbering>
 </file>
@@ -1199,7 +1654,7 @@
     <w:lsdException w:name="Closing" w:semiHidden="1" w:unhideWhenUsed="1"/>
     <w:lsdException w:name="Signature" w:semiHidden="1" w:unhideWhenUsed="1"/>
     <w:lsdException w:name="Default Paragraph Font" w:semiHidden="1" w:uiPriority="1" w:unhideWhenUsed="1"/>
-    <w:lsdException w:name="Body Text" w:semiHidden="1" w:unhideWhenUsed="1"/>
+    <w:lsdException w:name="Body Text" w:semiHidden="1" w:uiPriority="0" w:unhideWhenUsed="1"/>
     <w:lsdException w:name="Body Text Indent" w:semiHidden="1" w:unhideWhenUsed="1"/>
     <w:lsdException w:name="List Continue" w:semiHidden="1" w:unhideWhenUsed="1"/>
     <w:lsdException w:name="List Continue 2" w:semiHidden="1" w:unhideWhenUsed="1"/>
@@ -1664,6 +2119,33 @@
       <w:sz w:val="28"/>
     </w:rPr>
   </w:style>
+  <w:style w:type="paragraph" w:styleId="BodyText">
+    <w:name w:val="Body Text"/>
+    <w:basedOn w:val="Normal"/>
+    <w:link w:val="BodyTextChar"/>
+    <w:rsid w:val="0003248B"/>
+    <w:pPr>
+      <w:spacing w:before="120" w:after="0" w:line="360" w:lineRule="auto"/>
+      <w:ind w:firstLine="567"/>
+      <w:jc w:val="both"/>
+    </w:pPr>
+    <w:rPr>
+      <w:rFonts w:eastAsia="Times New Roman" w:cs="Times New Roman"/>
+      <w:color w:val="auto"/>
+      <w:szCs w:val="24"/>
+    </w:rPr>
+  </w:style>
+  <w:style w:type="character" w:customStyle="1" w:styleId="BodyTextChar">
+    <w:name w:val="Body Text Char"/>
+    <w:basedOn w:val="DefaultParagraphFont"/>
+    <w:link w:val="BodyText"/>
+    <w:rsid w:val="0003248B"/>
+    <w:rPr>
+      <w:rFonts w:ascii="Times New Roman" w:eastAsia="Times New Roman" w:hAnsi="Times New Roman" w:cs="Times New Roman"/>
+      <w:sz w:val="26"/>
+      <w:szCs w:val="24"/>
+    </w:rPr>
+  </w:style>
 </w:styles>
 </file>
 

</xml_diff>

<commit_message>
Kiem Tra Lan Cuoi
</commit_message>
<xml_diff>
--- a/BaoCaoWebsite.docx
+++ b/BaoCaoWebsite.docx
@@ -208,26 +208,16 @@
           <w:rFonts w:cs="Times New Roman"/>
         </w:rPr>
         <w:tab/>
-        <w:t>D1</w:t>
+        <w:t>D</w:t>
       </w:r>
       <w:r>
         <w:rPr>
           <w:rFonts w:cs="Times New Roman"/>
         </w:rPr>
-        <w:t>8</w:t>
-      </w:r>
-      <w:r>
-        <w:rPr>
-          <w:rFonts w:cs="Times New Roman"/>
-        </w:rPr>
-        <w:t>_TH1</w:t>
-      </w:r>
-      <w:r>
-        <w:rPr>
-          <w:rFonts w:cs="Times New Roman"/>
-        </w:rPr>
-        <w:t>2</w:t>
-      </w:r>
+        <w:t>H51806091</w:t>
+      </w:r>
+      <w:bookmarkStart w:id="1" w:name="_GoBack"/>
+      <w:bookmarkEnd w:id="1"/>
     </w:p>
     <w:p>
       <w:pPr>
@@ -264,8 +254,8 @@
         <w:pStyle w:val="Heading1"/>
         <w:ind w:right="-13"/>
       </w:pPr>
-      <w:bookmarkStart w:id="1" w:name="_Toc59995670"/>
-      <w:bookmarkStart w:id="2" w:name="_Toc10520"/>
+      <w:bookmarkStart w:id="2" w:name="_Toc59995670"/>
+      <w:bookmarkStart w:id="3" w:name="_Toc10520"/>
       <w:r>
         <w:t>Chương 1.</w:t>
       </w:r>
@@ -278,27 +268,27 @@
       <w:r>
         <w:t>GIỚI THIỆU</w:t>
       </w:r>
-      <w:bookmarkEnd w:id="1"/>
+      <w:bookmarkEnd w:id="2"/>
       <w:r>
         <w:t xml:space="preserve"> </w:t>
       </w:r>
-      <w:bookmarkEnd w:id="2"/>
+      <w:bookmarkEnd w:id="3"/>
     </w:p>
     <w:p>
       <w:pPr>
         <w:pStyle w:val="Heading2"/>
         <w:ind w:left="-5"/>
       </w:pPr>
-      <w:bookmarkStart w:id="3" w:name="_Toc59995671"/>
-      <w:bookmarkStart w:id="4" w:name="_Toc10521"/>
+      <w:bookmarkStart w:id="4" w:name="_Toc59995671"/>
+      <w:bookmarkStart w:id="5" w:name="_Toc10521"/>
       <w:r>
         <w:t>1.1 Đặt Vấn Đề</w:t>
       </w:r>
-      <w:bookmarkEnd w:id="3"/>
+      <w:bookmarkEnd w:id="4"/>
       <w:r>
         <w:t xml:space="preserve"> </w:t>
       </w:r>
-      <w:bookmarkEnd w:id="4"/>
+      <w:bookmarkEnd w:id="5"/>
     </w:p>
     <w:p>
       <w:pPr>
@@ -306,16 +296,16 @@
         <w:spacing w:after="125"/>
         <w:ind w:left="-5"/>
       </w:pPr>
-      <w:bookmarkStart w:id="5" w:name="_Toc59995672"/>
-      <w:bookmarkStart w:id="6" w:name="_Toc10522"/>
+      <w:bookmarkStart w:id="6" w:name="_Toc59995672"/>
+      <w:bookmarkStart w:id="7" w:name="_Toc10522"/>
       <w:r>
         <w:t>1.1.1 Bối cảnh</w:t>
       </w:r>
-      <w:bookmarkEnd w:id="5"/>
+      <w:bookmarkEnd w:id="6"/>
       <w:r>
         <w:t xml:space="preserve"> </w:t>
       </w:r>
-      <w:bookmarkEnd w:id="6"/>
+      <w:bookmarkEnd w:id="7"/>
     </w:p>
     <w:p>
       <w:pPr>
@@ -388,16 +378,16 @@
         <w:pStyle w:val="Heading3"/>
         <w:ind w:left="-5"/>
       </w:pPr>
-      <w:bookmarkStart w:id="7" w:name="_Toc59995673"/>
-      <w:bookmarkStart w:id="8" w:name="_Toc10523"/>
+      <w:bookmarkStart w:id="8" w:name="_Toc59995673"/>
+      <w:bookmarkStart w:id="9" w:name="_Toc10523"/>
       <w:r>
         <w:t>1.1.2 Sự phát triển của công nghệ</w:t>
       </w:r>
-      <w:bookmarkEnd w:id="7"/>
+      <w:bookmarkEnd w:id="8"/>
       <w:r>
         <w:t xml:space="preserve"> </w:t>
       </w:r>
-      <w:bookmarkEnd w:id="8"/>
+      <w:bookmarkEnd w:id="9"/>
     </w:p>
     <w:p>
       <w:pPr>
@@ -430,13 +420,13 @@
         <w:pStyle w:val="Heading2"/>
         <w:ind w:left="-5"/>
       </w:pPr>
-      <w:bookmarkStart w:id="9" w:name="_Toc10524"/>
-      <w:bookmarkStart w:id="10" w:name="_Toc59995674"/>
+      <w:bookmarkStart w:id="10" w:name="_Toc10524"/>
+      <w:bookmarkStart w:id="11" w:name="_Toc59995674"/>
       <w:r>
         <w:t>1.2 Mục Tiêu</w:t>
       </w:r>
-      <w:bookmarkEnd w:id="9"/>
       <w:bookmarkEnd w:id="10"/>
+      <w:bookmarkEnd w:id="11"/>
     </w:p>
     <w:p>
       <w:pPr>
@@ -495,11 +485,11 @@
         <w:pStyle w:val="Heading2"/>
         <w:ind w:left="-5"/>
       </w:pPr>
-      <w:bookmarkStart w:id="11" w:name="_Toc59995675"/>
+      <w:bookmarkStart w:id="12" w:name="_Toc59995675"/>
       <w:r>
         <w:t>1.3 Đối Tượng Sử Dụng.</w:t>
       </w:r>
-      <w:bookmarkEnd w:id="11"/>
+      <w:bookmarkEnd w:id="12"/>
     </w:p>
     <w:p>
       <w:pPr>
@@ -545,7 +535,7 @@
         <w:pStyle w:val="Heading1"/>
         <w:ind w:right="-13"/>
       </w:pPr>
-      <w:bookmarkStart w:id="12" w:name="_Toc59995676"/>
+      <w:bookmarkStart w:id="13" w:name="_Toc59995676"/>
       <w:r>
         <w:lastRenderedPageBreak/>
         <w:t>Chương 2.</w:t>
@@ -556,12 +546,12 @@
         </w:rPr>
         <w:t xml:space="preserve"> </w:t>
       </w:r>
-      <w:bookmarkStart w:id="13" w:name="_Toc19719953"/>
+      <w:bookmarkStart w:id="14" w:name="_Toc19719953"/>
       <w:r>
         <w:t>MÔ TẢ NGHIỆP VỤ</w:t>
       </w:r>
-      <w:bookmarkEnd w:id="12"/>
       <w:bookmarkEnd w:id="13"/>
+      <w:bookmarkEnd w:id="14"/>
     </w:p>
     <w:p>
       <w:pPr>
@@ -575,16 +565,16 @@
         <w:ind w:left="360" w:hanging="360"/>
         <w:jc w:val="both"/>
       </w:pPr>
-      <w:bookmarkStart w:id="14" w:name="_Toc19719954"/>
-      <w:bookmarkStart w:id="15" w:name="_Toc59995677"/>
+      <w:bookmarkStart w:id="15" w:name="_Toc19719954"/>
+      <w:bookmarkStart w:id="16" w:name="_Toc59995677"/>
       <w:r>
         <w:t>2.1 Tổng Quan</w:t>
       </w:r>
-      <w:bookmarkEnd w:id="14"/>
+      <w:bookmarkEnd w:id="15"/>
       <w:r>
         <w:t>.</w:t>
       </w:r>
-      <w:bookmarkEnd w:id="15"/>
+      <w:bookmarkEnd w:id="16"/>
     </w:p>
     <w:p>
       <w:pPr>
@@ -594,11 +584,11 @@
       <w:r>
         <w:t xml:space="preserve">Hệ thống được phát triển dựa trên các sản phẩm thương mại đã có sẵn trên thị trường, hệ thống phải đạt được các chức cơ bản bản như đăng ký, mua hàng, </w:t>
       </w:r>
-      <w:bookmarkStart w:id="16" w:name="_Toc19719957"/>
+      <w:bookmarkStart w:id="17" w:name="_Toc19719957"/>
       <w:r>
         <w:t xml:space="preserve">lưu trữ. </w:t>
       </w:r>
-      <w:bookmarkEnd w:id="16"/>
+      <w:bookmarkEnd w:id="17"/>
     </w:p>
     <w:p>
       <w:pPr>
@@ -749,17 +739,17 @@
         <w:spacing w:before="120" w:line="312" w:lineRule="auto"/>
         <w:ind w:left="11" w:hanging="11"/>
       </w:pPr>
-      <w:bookmarkStart w:id="17" w:name="_Toc19719958"/>
-      <w:bookmarkStart w:id="18" w:name="_Toc59995678"/>
+      <w:bookmarkStart w:id="18" w:name="_Toc19719958"/>
+      <w:bookmarkStart w:id="19" w:name="_Toc59995678"/>
       <w:r>
         <w:lastRenderedPageBreak/>
         <w:t>2.2 Hiện Trạn</w:t>
       </w:r>
-      <w:bookmarkEnd w:id="17"/>
+      <w:bookmarkEnd w:id="18"/>
       <w:r>
         <w:t>g.</w:t>
       </w:r>
-      <w:bookmarkEnd w:id="18"/>
+      <w:bookmarkEnd w:id="19"/>
     </w:p>
     <w:p>
       <w:pPr>
@@ -910,29 +900,29 @@
       <w:r>
         <w:br w:type="page"/>
       </w:r>
-      <w:bookmarkStart w:id="19" w:name="_Toc19719960"/>
-      <w:bookmarkStart w:id="20" w:name="_Toc59995679"/>
+      <w:bookmarkStart w:id="20" w:name="_Toc19719960"/>
+      <w:bookmarkStart w:id="21" w:name="_Toc59995679"/>
       <w:r>
         <w:lastRenderedPageBreak/>
         <w:t>Chương 3. GIẢI PHÁP ĐỀ XUẤT</w:t>
       </w:r>
-      <w:bookmarkEnd w:id="19"/>
       <w:bookmarkEnd w:id="20"/>
+      <w:bookmarkEnd w:id="21"/>
     </w:p>
     <w:p>
       <w:pPr>
         <w:pStyle w:val="Heading2"/>
       </w:pPr>
-      <w:bookmarkStart w:id="21" w:name="_Toc19719961"/>
-      <w:bookmarkStart w:id="22" w:name="_Toc59995680"/>
+      <w:bookmarkStart w:id="22" w:name="_Toc19719961"/>
+      <w:bookmarkStart w:id="23" w:name="_Toc59995680"/>
       <w:r>
         <w:t>3.1 Kiến trúc tổng thể</w:t>
       </w:r>
-      <w:bookmarkEnd w:id="21"/>
+      <w:bookmarkEnd w:id="22"/>
       <w:r>
         <w:t>.</w:t>
       </w:r>
-      <w:bookmarkEnd w:id="22"/>
+      <w:bookmarkEnd w:id="23"/>
     </w:p>
     <w:p>
       <w:pPr>
@@ -1647,13 +1637,13 @@
         <w:pStyle w:val="Heading2"/>
         <w:spacing w:line="240" w:lineRule="auto"/>
       </w:pPr>
-      <w:bookmarkStart w:id="23" w:name="_Toc19719962"/>
-      <w:bookmarkStart w:id="24" w:name="_Toc59995681"/>
+      <w:bookmarkStart w:id="24" w:name="_Toc19719962"/>
+      <w:bookmarkStart w:id="25" w:name="_Toc59995681"/>
       <w:r>
         <w:t xml:space="preserve">3.2 </w:t>
       </w:r>
-      <w:bookmarkEnd w:id="23"/>
       <w:bookmarkEnd w:id="24"/>
+      <w:bookmarkEnd w:id="25"/>
       <w:r>
         <w:t>Công cụ hỗ trợ</w:t>
       </w:r>
@@ -1753,17 +1743,17 @@
       <w:pPr>
         <w:pStyle w:val="Heading2"/>
       </w:pPr>
-      <w:bookmarkStart w:id="25" w:name="_Toc19719963"/>
-      <w:bookmarkStart w:id="26" w:name="_Toc59995682"/>
+      <w:bookmarkStart w:id="26" w:name="_Toc19719963"/>
+      <w:bookmarkStart w:id="27" w:name="_Toc59995682"/>
       <w:r>
         <w:lastRenderedPageBreak/>
         <w:t>3.3 Sơ đồ chức năng</w:t>
       </w:r>
-      <w:bookmarkEnd w:id="25"/>
+      <w:bookmarkEnd w:id="26"/>
       <w:r>
         <w:t>.</w:t>
       </w:r>
-      <w:bookmarkEnd w:id="26"/>
+      <w:bookmarkEnd w:id="27"/>
     </w:p>
     <w:p>
       <w:pPr>
@@ -1829,13 +1819,13 @@
       <w:pPr>
         <w:pStyle w:val="Heading2"/>
       </w:pPr>
-      <w:bookmarkStart w:id="27" w:name="_Toc19719964"/>
-      <w:bookmarkStart w:id="28" w:name="_Toc59995683"/>
+      <w:bookmarkStart w:id="28" w:name="_Toc19719964"/>
+      <w:bookmarkStart w:id="29" w:name="_Toc59995683"/>
       <w:r>
         <w:t>3.4 Sơ đồ usecase tổng quát</w:t>
       </w:r>
-      <w:bookmarkEnd w:id="27"/>
       <w:bookmarkEnd w:id="28"/>
+      <w:bookmarkEnd w:id="29"/>
     </w:p>
     <w:p>
       <w:pPr>
@@ -6597,14 +6587,14 @@
           <w:szCs w:val="48"/>
         </w:rPr>
       </w:pPr>
-      <w:bookmarkStart w:id="29" w:name="_Toc59995685"/>
+      <w:bookmarkStart w:id="30" w:name="_Toc59995685"/>
       <w:r>
         <w:rPr>
           <w:szCs w:val="48"/>
         </w:rPr>
         <w:t xml:space="preserve">Chương 4. </w:t>
       </w:r>
-      <w:bookmarkEnd w:id="29"/>
+      <w:bookmarkEnd w:id="30"/>
       <w:r>
         <w:rPr>
           <w:szCs w:val="48"/>
@@ -6673,7 +6663,7 @@
         <w:spacing w:after="0" w:line="312" w:lineRule="auto"/>
         <w:ind w:left="11" w:hanging="11"/>
       </w:pPr>
-      <w:bookmarkStart w:id="30" w:name="_Toc59995684"/>
+      <w:bookmarkStart w:id="31" w:name="_Toc59995684"/>
       <w:r>
         <w:t>4</w:t>
       </w:r>
@@ -6686,7 +6676,7 @@
       <w:r>
         <w:t xml:space="preserve"> Sơ đồ logic dữ liệu (mô hình quan hệ)</w:t>
       </w:r>
-      <w:bookmarkEnd w:id="30"/>
+      <w:bookmarkEnd w:id="31"/>
     </w:p>
     <w:p>
       <w:pPr>
@@ -7042,7 +7032,7 @@
           <w:szCs w:val="26"/>
         </w:rPr>
       </w:pPr>
-      <w:bookmarkStart w:id="31" w:name="_Toc59995686"/>
+      <w:bookmarkStart w:id="32" w:name="_Toc59995686"/>
       <w:r>
         <w:rPr>
           <w:sz w:val="26"/>
@@ -7050,7 +7040,7 @@
         </w:rPr>
         <w:t>Mô tả các loại thực thể</w:t>
       </w:r>
-      <w:bookmarkEnd w:id="31"/>
+      <w:bookmarkEnd w:id="32"/>
     </w:p>
     <w:p>
       <w:pPr>
@@ -14000,14 +13990,14 @@
           <w:numId w:val="12"/>
         </w:numPr>
       </w:pPr>
-      <w:bookmarkStart w:id="32" w:name="_Toc59995687"/>
+      <w:bookmarkStart w:id="33" w:name="_Toc59995687"/>
       <w:r>
         <w:t xml:space="preserve"> </w:t>
       </w:r>
       <w:r>
         <w:t>Mô tả các bảng dữ liệu</w:t>
       </w:r>
-      <w:bookmarkEnd w:id="32"/>
+      <w:bookmarkEnd w:id="33"/>
     </w:p>
     <w:p>
       <w:pPr>
@@ -16104,8 +16094,8 @@
           <w:szCs w:val="24"/>
         </w:rPr>
       </w:pPr>
-      <w:bookmarkStart w:id="33" w:name="_Toc367517270"/>
-      <w:bookmarkStart w:id="34" w:name="_Toc59995735"/>
+      <w:bookmarkStart w:id="34" w:name="_Toc367517270"/>
+      <w:bookmarkStart w:id="35" w:name="_Toc59995735"/>
       <w:r>
         <w:rPr>
           <w:rFonts w:cs="Times New Roman"/>
@@ -16114,8 +16104,8 @@
         <w:lastRenderedPageBreak/>
         <w:t>Tài liệu tham khảo</w:t>
       </w:r>
-      <w:bookmarkEnd w:id="33"/>
       <w:bookmarkEnd w:id="34"/>
+      <w:bookmarkEnd w:id="35"/>
     </w:p>
     <w:p>
       <w:pPr>
@@ -16125,10 +16115,10 @@
           <w:numId w:val="8"/>
         </w:numPr>
       </w:pPr>
-      <w:bookmarkStart w:id="35" w:name="_Ref265570181"/>
-      <w:bookmarkStart w:id="36" w:name="_Ref199943874"/>
-      <w:bookmarkStart w:id="37" w:name="_Ref308649253"/>
-      <w:bookmarkStart w:id="38" w:name="_Ref338101685"/>
+      <w:bookmarkStart w:id="36" w:name="_Ref265570181"/>
+      <w:bookmarkStart w:id="37" w:name="_Ref199943874"/>
+      <w:bookmarkStart w:id="38" w:name="_Ref308649253"/>
+      <w:bookmarkStart w:id="39" w:name="_Ref338101685"/>
       <w:r>
         <w:t xml:space="preserve"> </w:t>
       </w:r>
@@ -16141,10 +16131,10 @@
       <w:r>
         <w:t>/</w:t>
       </w:r>
-      <w:bookmarkEnd w:id="35"/>
       <w:bookmarkEnd w:id="36"/>
       <w:bookmarkEnd w:id="37"/>
       <w:bookmarkEnd w:id="38"/>
+      <w:bookmarkEnd w:id="39"/>
     </w:p>
     <w:p>
       <w:pPr>
@@ -16178,10 +16168,7 @@
         </w:rPr>
       </w:pPr>
     </w:p>
-    <w:p>
-      <w:bookmarkStart w:id="39" w:name="_GoBack"/>
-      <w:bookmarkEnd w:id="39"/>
-    </w:p>
+    <w:p/>
     <w:sectPr>
       <w:pgSz w:w="12240" w:h="15840"/>
       <w:pgMar w:top="1440" w:right="1440" w:bottom="1440" w:left="1440" w:header="720" w:footer="720" w:gutter="0"/>

</xml_diff>